<commit_message>
Made the balls color collision work. Made Respawnin base balls work. Made it possible to reset levels
</commit_message>
<xml_diff>
--- a/Art/Welcome to Super Breakout Buds.docx
+++ b/Art/Welcome to Super Breakout Buds.docx
@@ -11,215 +11,278 @@
           <w:rFonts w:ascii="Bodoni MT Black" w:hAnsi="Bodoni MT Black"/>
         </w:rPr>
       </w:pPr>
+    </w:p>
+    <w:p>
+      <w:pPr>
+        <w:pStyle w:val="Titel"/>
+        <w:jc w:val="center"/>
+        <w:rPr>
+          <w:rFonts w:ascii="Bodoni MT Black" w:hAnsi="Bodoni MT Black"/>
+        </w:rPr>
+      </w:pPr>
+    </w:p>
+    <w:p>
+      <w:pPr>
+        <w:pStyle w:val="Titel"/>
+        <w:jc w:val="center"/>
+        <w:rPr>
+          <w:rFonts w:ascii="Bodoni MT Black" w:hAnsi="Bodoni MT Black"/>
+        </w:rPr>
+      </w:pPr>
+    </w:p>
+    <w:p>
+      <w:pPr>
+        <w:pStyle w:val="Titel"/>
+        <w:jc w:val="center"/>
+        <w:rPr>
+          <w:rFonts w:ascii="Bodoni MT Black" w:hAnsi="Bodoni MT Black"/>
+        </w:rPr>
+      </w:pPr>
+    </w:p>
+    <w:p>
+      <w:pPr>
+        <w:pStyle w:val="Titel"/>
+        <w:jc w:val="center"/>
+        <w:rPr>
+          <w:rFonts w:ascii="Bodoni MT Black" w:hAnsi="Bodoni MT Black"/>
+        </w:rPr>
+      </w:pPr>
+    </w:p>
+    <w:p>
+      <w:pPr>
+        <w:pStyle w:val="Titel"/>
+        <w:jc w:val="center"/>
+        <w:rPr>
+          <w:rFonts w:ascii="Bodoni MT Black" w:hAnsi="Bodoni MT Black"/>
+          <w:sz w:val="32"/>
+        </w:rPr>
+      </w:pPr>
+      <w:r>
+        <w:rPr>
+          <w:rFonts w:ascii="Bodoni MT Black" w:hAnsi="Bodoni MT Black"/>
+        </w:rPr>
+        <w:t>Welcome to Super Breakout Buds</w:t>
+      </w:r>
+    </w:p>
+    <w:p>
+      <w:pPr>
+        <w:pStyle w:val="Titel"/>
+        <w:jc w:val="center"/>
+        <w:rPr>
+          <w:rFonts w:ascii="Bodoni MT Black" w:hAnsi="Bodoni MT Black"/>
+          <w:color w:val="FF0000"/>
+          <w:sz w:val="40"/>
+        </w:rPr>
+      </w:pPr>
+      <w:r>
+        <w:rPr>
+          <w:rFonts w:ascii="Bodoni MT Black" w:hAnsi="Bodoni MT Black"/>
+          <w:sz w:val="40"/>
+        </w:rPr>
+        <w:t xml:space="preserve">Player 1 is on the left and uses </w:t>
+      </w:r>
+      <w:r>
+        <w:rPr>
+          <w:rFonts w:ascii="Bodoni MT Black" w:hAnsi="Bodoni MT Black"/>
+          <w:color w:val="FF0000"/>
+          <w:sz w:val="40"/>
+        </w:rPr>
+        <w:t>W</w:t>
+      </w:r>
+      <w:r>
+        <w:rPr>
+          <w:rFonts w:ascii="Bodoni MT Black" w:hAnsi="Bodoni MT Black"/>
+          <w:sz w:val="40"/>
+        </w:rPr>
+        <w:t xml:space="preserve"> &amp; </w:t>
+      </w:r>
+      <w:r>
+        <w:rPr>
+          <w:rFonts w:ascii="Bodoni MT Black" w:hAnsi="Bodoni MT Black"/>
+          <w:color w:val="FF0000"/>
+          <w:sz w:val="40"/>
+        </w:rPr>
+        <w:t>S</w:t>
+      </w:r>
+    </w:p>
+    <w:p>
+      <w:pPr>
+        <w:pStyle w:val="Titel"/>
+        <w:jc w:val="center"/>
+        <w:rPr>
+          <w:rFonts w:ascii="Arial" w:hAnsi="Arial" w:cs="Arial"/>
+          <w:color w:val="FF0000"/>
+          <w:sz w:val="40"/>
+          <w:szCs w:val="32"/>
+        </w:rPr>
+      </w:pPr>
+      <w:r>
+        <w:rPr>
+          <w:rFonts w:ascii="Bodoni MT Black" w:hAnsi="Bodoni MT Black"/>
+          <w:sz w:val="40"/>
+        </w:rPr>
+        <w:t xml:space="preserve">Player 2 is on the right and uses </w:t>
+      </w:r>
+      <w:r>
+        <w:rPr>
+          <w:rFonts w:ascii="Times New Roman" w:hAnsi="Times New Roman" w:cs="Times New Roman"/>
+          <w:color w:val="FF0000"/>
+          <w:sz w:val="40"/>
+        </w:rPr>
+        <w:t>▲</w:t>
+      </w:r>
+      <w:r>
+        <w:rPr>
+          <w:rFonts w:ascii="Bodoni MT Black" w:hAnsi="Bodoni MT Black"/>
+          <w:sz w:val="40"/>
+        </w:rPr>
+        <w:t xml:space="preserve"> &amp; </w:t>
+      </w:r>
+      <w:r>
+        <w:rPr>
+          <w:rFonts w:ascii="Arial" w:hAnsi="Arial" w:cs="Arial"/>
+          <w:color w:val="FF0000"/>
+          <w:sz w:val="40"/>
+          <w:szCs w:val="32"/>
+        </w:rPr>
+        <w:t>▼</w:t>
+      </w:r>
+    </w:p>
+    <w:p>
+      <w:pPr>
+        <w:jc w:val="center"/>
+        <w:rPr>
+          <w:sz w:val="28"/>
+        </w:rPr>
+      </w:pPr>
+    </w:p>
+    <w:p>
+      <w:pPr>
+        <w:jc w:val="center"/>
+        <w:rPr>
+          <w:rFonts w:ascii="Bodoni MT Black" w:hAnsi="Bodoni MT Black"/>
+          <w:sz w:val="40"/>
+          <w:szCs w:val="32"/>
+        </w:rPr>
+      </w:pPr>
+      <w:r>
+        <w:rPr>
+          <w:rFonts w:ascii="Bodoni MT Black" w:hAnsi="Bodoni MT Black"/>
+          <w:sz w:val="40"/>
+          <w:szCs w:val="32"/>
+        </w:rPr>
+        <w:t xml:space="preserve">Press </w:t>
+      </w:r>
+      <w:r>
+        <w:rPr>
+          <w:rFonts w:ascii="Bodoni MT Black" w:hAnsi="Bodoni MT Black"/>
+          <w:color w:val="FF0000"/>
+          <w:sz w:val="40"/>
+          <w:szCs w:val="32"/>
+        </w:rPr>
+        <w:t>Space</w:t>
+      </w:r>
+      <w:r>
+        <w:rPr>
+          <w:rFonts w:ascii="Bodoni MT Black" w:hAnsi="Bodoni MT Black"/>
+          <w:sz w:val="40"/>
+          <w:szCs w:val="32"/>
+        </w:rPr>
+        <w:t xml:space="preserve"> to Start</w:t>
+      </w:r>
+    </w:p>
+    <w:p>
+      <w:pPr>
+        <w:jc w:val="center"/>
+        <w:rPr>
+          <w:rFonts w:ascii="Bodoni MT Black" w:hAnsi="Bodoni MT Black"/>
+          <w:sz w:val="40"/>
+          <w:szCs w:val="32"/>
+        </w:rPr>
+      </w:pPr>
+    </w:p>
+    <w:p>
+      <w:pPr>
+        <w:jc w:val="center"/>
+        <w:rPr>
+          <w:rFonts w:ascii="Bodoni MT Black" w:hAnsi="Bodoni MT Black"/>
+          <w:sz w:val="40"/>
+          <w:szCs w:val="32"/>
+        </w:rPr>
+      </w:pPr>
+    </w:p>
+    <w:p>
+      <w:pPr>
+        <w:jc w:val="center"/>
+        <w:rPr>
+          <w:rFonts w:ascii="Bodoni MT Black" w:hAnsi="Bodoni MT Black"/>
+          <w:sz w:val="40"/>
+          <w:szCs w:val="32"/>
+        </w:rPr>
+      </w:pPr>
+    </w:p>
+    <w:p>
+      <w:pPr>
+        <w:jc w:val="center"/>
+        <w:rPr>
+          <w:rFonts w:ascii="Bodoni MT Black" w:hAnsi="Bodoni MT Black"/>
+          <w:sz w:val="40"/>
+          <w:szCs w:val="32"/>
+        </w:rPr>
+      </w:pPr>
+      <w:r>
+        <w:rPr>
+          <w:rFonts w:ascii="Bodoni MT Black" w:hAnsi="Bodoni MT Black"/>
+          <w:sz w:val="40"/>
+          <w:szCs w:val="32"/>
+        </w:rPr>
+        <w:t xml:space="preserve">Press </w:t>
+      </w:r>
+      <w:r>
+        <w:rPr>
+          <w:rFonts w:ascii="Bodoni MT Black" w:hAnsi="Bodoni MT Black"/>
+          <w:color w:val="FF0000"/>
+          <w:sz w:val="40"/>
+          <w:szCs w:val="32"/>
+        </w:rPr>
+        <w:t>Space</w:t>
+      </w:r>
+      <w:r>
+        <w:rPr>
+          <w:rFonts w:ascii="Bodoni MT Black" w:hAnsi="Bodoni MT Black"/>
+          <w:sz w:val="40"/>
+          <w:szCs w:val="32"/>
+        </w:rPr>
+        <w:t xml:space="preserve"> to </w:t>
+      </w:r>
+      <w:r>
+        <w:rPr>
+          <w:rFonts w:ascii="Bodoni MT Black" w:hAnsi="Bodoni MT Black"/>
+          <w:sz w:val="40"/>
+          <w:szCs w:val="32"/>
+        </w:rPr>
+        <w:t>Res</w:t>
+      </w:r>
       <w:bookmarkStart w:id="0" w:name="_GoBack"/>
       <w:bookmarkEnd w:id="0"/>
-    </w:p>
-    <w:p>
-      <w:pPr>
-        <w:pStyle w:val="Titel"/>
-        <w:jc w:val="center"/>
-        <w:rPr>
-          <w:rFonts w:ascii="Bodoni MT Black" w:hAnsi="Bodoni MT Black"/>
-        </w:rPr>
-      </w:pPr>
-    </w:p>
-    <w:p>
-      <w:pPr>
-        <w:pStyle w:val="Titel"/>
-        <w:jc w:val="center"/>
-        <w:rPr>
-          <w:rFonts w:ascii="Bodoni MT Black" w:hAnsi="Bodoni MT Black"/>
-        </w:rPr>
-      </w:pPr>
-    </w:p>
-    <w:p>
-      <w:pPr>
-        <w:pStyle w:val="Titel"/>
-        <w:jc w:val="center"/>
-        <w:rPr>
-          <w:rFonts w:ascii="Bodoni MT Black" w:hAnsi="Bodoni MT Black"/>
-        </w:rPr>
-      </w:pPr>
-    </w:p>
-    <w:p>
-      <w:pPr>
-        <w:pStyle w:val="Titel"/>
-        <w:jc w:val="center"/>
-        <w:rPr>
-          <w:rFonts w:ascii="Bodoni MT Black" w:hAnsi="Bodoni MT Black"/>
-        </w:rPr>
-      </w:pPr>
-    </w:p>
-    <w:p>
-      <w:pPr>
-        <w:pStyle w:val="Titel"/>
-        <w:jc w:val="center"/>
-        <w:rPr>
-          <w:rFonts w:ascii="Bodoni MT Black" w:hAnsi="Bodoni MT Black"/>
-          <w:sz w:val="32"/>
-        </w:rPr>
-      </w:pPr>
-      <w:r>
-        <w:rPr>
-          <w:rFonts w:ascii="Bodoni MT Black" w:hAnsi="Bodoni MT Black"/>
-        </w:rPr>
-        <w:t>Welcome to Super Breakout Buds</w:t>
-      </w:r>
-    </w:p>
-    <w:p>
-      <w:pPr>
-        <w:pStyle w:val="Titel"/>
-        <w:jc w:val="center"/>
-        <w:rPr>
-          <w:rFonts w:ascii="Bodoni MT Black" w:hAnsi="Bodoni MT Black"/>
-          <w:color w:val="FF0000"/>
-          <w:sz w:val="40"/>
-        </w:rPr>
-      </w:pPr>
-      <w:r>
-        <w:rPr>
-          <w:rFonts w:ascii="Bodoni MT Black" w:hAnsi="Bodoni MT Black"/>
-          <w:sz w:val="40"/>
-        </w:rPr>
-        <w:t xml:space="preserve">Player 1 is on the left and uses </w:t>
-      </w:r>
-      <w:r>
-        <w:rPr>
-          <w:rFonts w:ascii="Bodoni MT Black" w:hAnsi="Bodoni MT Black"/>
-          <w:color w:val="FF0000"/>
-          <w:sz w:val="40"/>
-        </w:rPr>
-        <w:t>W</w:t>
-      </w:r>
-      <w:r>
-        <w:rPr>
-          <w:rFonts w:ascii="Bodoni MT Black" w:hAnsi="Bodoni MT Black"/>
-          <w:sz w:val="40"/>
-        </w:rPr>
-        <w:t xml:space="preserve"> &amp; </w:t>
-      </w:r>
-      <w:r>
-        <w:rPr>
-          <w:rFonts w:ascii="Bodoni MT Black" w:hAnsi="Bodoni MT Black"/>
-          <w:color w:val="FF0000"/>
-          <w:sz w:val="40"/>
-        </w:rPr>
-        <w:t>S</w:t>
-      </w:r>
-    </w:p>
-    <w:p>
-      <w:pPr>
-        <w:pStyle w:val="Titel"/>
-        <w:jc w:val="center"/>
-        <w:rPr>
-          <w:rFonts w:ascii="Arial" w:hAnsi="Arial" w:cs="Arial"/>
-          <w:color w:val="FF0000"/>
-          <w:sz w:val="40"/>
-          <w:szCs w:val="32"/>
-        </w:rPr>
-      </w:pPr>
-      <w:r>
-        <w:rPr>
-          <w:rFonts w:ascii="Bodoni MT Black" w:hAnsi="Bodoni MT Black"/>
-          <w:sz w:val="40"/>
-        </w:rPr>
-        <w:t xml:space="preserve">Player </w:t>
-      </w:r>
-      <w:r>
-        <w:rPr>
-          <w:rFonts w:ascii="Bodoni MT Black" w:hAnsi="Bodoni MT Black"/>
-          <w:sz w:val="40"/>
-        </w:rPr>
-        <w:t>2</w:t>
-      </w:r>
-      <w:r>
-        <w:rPr>
-          <w:rFonts w:ascii="Bodoni MT Black" w:hAnsi="Bodoni MT Black"/>
-          <w:sz w:val="40"/>
-        </w:rPr>
-        <w:t xml:space="preserve"> is on the </w:t>
-      </w:r>
-      <w:r>
-        <w:rPr>
-          <w:rFonts w:ascii="Bodoni MT Black" w:hAnsi="Bodoni MT Black"/>
-          <w:sz w:val="40"/>
-        </w:rPr>
-        <w:t>right</w:t>
-      </w:r>
-      <w:r>
-        <w:rPr>
-          <w:rFonts w:ascii="Bodoni MT Black" w:hAnsi="Bodoni MT Black"/>
-          <w:sz w:val="40"/>
-        </w:rPr>
-        <w:t xml:space="preserve"> and uses </w:t>
-      </w:r>
-      <w:r>
-        <w:rPr>
-          <w:rFonts w:ascii="Times New Roman" w:hAnsi="Times New Roman" w:cs="Times New Roman"/>
-          <w:color w:val="FF0000"/>
-          <w:sz w:val="40"/>
-        </w:rPr>
-        <w:t>▲</w:t>
-      </w:r>
-      <w:r>
-        <w:rPr>
-          <w:rFonts w:ascii="Bodoni MT Black" w:hAnsi="Bodoni MT Black"/>
-          <w:sz w:val="40"/>
-        </w:rPr>
-        <w:t xml:space="preserve"> &amp; </w:t>
-      </w:r>
-      <w:r>
-        <w:rPr>
-          <w:rFonts w:ascii="Arial" w:hAnsi="Arial" w:cs="Arial"/>
-          <w:color w:val="FF0000"/>
-          <w:sz w:val="40"/>
-          <w:szCs w:val="32"/>
-        </w:rPr>
-        <w:t>▼</w:t>
-      </w:r>
-    </w:p>
-    <w:p>
-      <w:pPr>
-        <w:jc w:val="center"/>
-        <w:rPr>
-          <w:sz w:val="28"/>
-        </w:rPr>
-      </w:pPr>
-    </w:p>
-    <w:p>
-      <w:pPr>
-        <w:jc w:val="center"/>
-        <w:rPr>
-          <w:rFonts w:ascii="Bodoni MT Black" w:hAnsi="Bodoni MT Black"/>
-          <w:sz w:val="40"/>
-          <w:szCs w:val="32"/>
-        </w:rPr>
-      </w:pPr>
-      <w:r>
-        <w:rPr>
-          <w:rFonts w:ascii="Bodoni MT Black" w:hAnsi="Bodoni MT Black"/>
-          <w:sz w:val="40"/>
-          <w:szCs w:val="32"/>
-        </w:rPr>
-        <w:t xml:space="preserve">Press </w:t>
-      </w:r>
-      <w:r>
-        <w:rPr>
-          <w:rFonts w:ascii="Bodoni MT Black" w:hAnsi="Bodoni MT Black"/>
-          <w:color w:val="FF0000"/>
-          <w:sz w:val="40"/>
-          <w:szCs w:val="32"/>
-        </w:rPr>
-        <w:t>Space</w:t>
-      </w:r>
-      <w:r>
-        <w:rPr>
-          <w:rFonts w:ascii="Bodoni MT Black" w:hAnsi="Bodoni MT Black"/>
-          <w:sz w:val="40"/>
-          <w:szCs w:val="32"/>
-        </w:rPr>
-        <w:t xml:space="preserve"> to Start</w:t>
-      </w:r>
+      <w:r>
+        <w:rPr>
+          <w:rFonts w:ascii="Bodoni MT Black" w:hAnsi="Bodoni MT Black"/>
+          <w:sz w:val="40"/>
+          <w:szCs w:val="32"/>
+        </w:rPr>
+        <w:t>tart</w:t>
+      </w:r>
+    </w:p>
+    <w:p>
+      <w:pPr>
+        <w:jc w:val="center"/>
+        <w:rPr>
+          <w:rFonts w:ascii="Bodoni MT Black" w:hAnsi="Bodoni MT Black"/>
+          <w:sz w:val="40"/>
+          <w:szCs w:val="32"/>
+        </w:rPr>
+      </w:pPr>
     </w:p>
     <w:p/>
     <w:sectPr>

</xml_diff>